<commit_message>
fix sertifikat dan add kuota
</commit_message>
<xml_diff>
--- a/assets/doc_template/hmsi.docx
+++ b/assets/doc_template/hmsi.docx
@@ -1,6 +1,6 @@
 
 <file path=word/document.xml><?xml version="1.0" encoding="utf-8"?>
-<w:document xmlns:wpc="http://schemas.microsoft.com/office/word/2010/wordprocessingCanvas" xmlns:mc="http://schemas.openxmlformats.org/markup-compatibility/2006" xmlns:o="urn:schemas-microsoft-com:office:office" xmlns:r="http://schemas.openxmlformats.org/officeDocument/2006/relationships" xmlns:m="http://schemas.openxmlformats.org/officeDocument/2006/math" xmlns:v="urn:schemas-microsoft-com:vml" xmlns:wp14="http://schemas.microsoft.com/office/word/2010/wordprocessingDrawing" xmlns:wp="http://schemas.openxmlformats.org/drawingml/2006/wordprocessingDrawing" xmlns:w10="urn:schemas-microsoft-com:office:word" xmlns:w="http://schemas.openxmlformats.org/wordprocessingml/2006/main" xmlns:w14="http://schemas.microsoft.com/office/word/2010/wordml" xmlns:w15="http://schemas.microsoft.com/office/word/2012/wordml" xmlns:wpg="http://schemas.microsoft.com/office/word/2010/wordprocessingGroup" xmlns:wpi="http://schemas.microsoft.com/office/word/2010/wordprocessingInk" xmlns:wne="http://schemas.microsoft.com/office/word/2006/wordml" xmlns:wps="http://schemas.microsoft.com/office/word/2010/wordprocessingShape" mc:Ignorable="w14 w15 wp14">
+<w:document xmlns:wpc="http://schemas.microsoft.com/office/word/2010/wordprocessingCanvas" xmlns:cx="http://schemas.microsoft.com/office/drawing/2014/chartex" xmlns:cx1="http://schemas.microsoft.com/office/drawing/2015/9/8/chartex" xmlns:mc="http://schemas.openxmlformats.org/markup-compatibility/2006" xmlns:o="urn:schemas-microsoft-com:office:office" xmlns:r="http://schemas.openxmlformats.org/officeDocument/2006/relationships" xmlns:m="http://schemas.openxmlformats.org/officeDocument/2006/math" xmlns:v="urn:schemas-microsoft-com:vml" xmlns:wp14="http://schemas.microsoft.com/office/word/2010/wordprocessingDrawing" xmlns:wp="http://schemas.openxmlformats.org/drawingml/2006/wordprocessingDrawing" xmlns:w10="urn:schemas-microsoft-com:office:word" xmlns:w="http://schemas.openxmlformats.org/wordprocessingml/2006/main" xmlns:w14="http://schemas.microsoft.com/office/word/2010/wordml" xmlns:w15="http://schemas.microsoft.com/office/word/2012/wordml" xmlns:w16se="http://schemas.microsoft.com/office/word/2015/wordml/symex" xmlns:wpg="http://schemas.microsoft.com/office/word/2010/wordprocessingGroup" xmlns:wpi="http://schemas.microsoft.com/office/word/2010/wordprocessingInk" xmlns:wne="http://schemas.microsoft.com/office/word/2006/wordml" xmlns:wps="http://schemas.microsoft.com/office/word/2010/wordprocessingShape" mc:Ignorable="w14 w15 w16se wp14">
   <w:body>
     <w:tbl>
       <w:tblPr>
@@ -30,6 +30,8 @@
             <w:pPr>
               <w:pStyle w:val="Heading1"/>
             </w:pPr>
+            <w:bookmarkStart w:id="0" w:name="_GoBack"/>
+            <w:bookmarkEnd w:id="0"/>
           </w:p>
           <w:tbl>
             <w:tblPr>
@@ -60,17 +62,14 @@
                     <w:pStyle w:val="Name"/>
                     <w:ind w:left="-1080"/>
                   </w:pPr>
-                  <w:r>
-                    <w:t>${</w:t>
-                  </w:r>
-                  <w:proofErr w:type="spellStart"/>
-                  <w:r>
-                    <w:t>nama</w:t>
-                  </w:r>
-                  <w:proofErr w:type="spellEnd"/>
-                  <w:r>
-                    <w:t>}</w:t>
-                  </w:r>
+                  <w:fldSimple w:instr=" MERGEFIELD &quot;nama&quot; ">
+                    <w:r>
+                      <w:rPr>
+                        <w:noProof/>
+                      </w:rPr>
+                      <w:t>«nama»</w:t>
+                    </w:r>
+                  </w:fldSimple>
                 </w:p>
               </w:tc>
             </w:tr>
@@ -84,12 +83,12 @@
             <w:r>
               <w:rPr>
                 <w:noProof/>
-                <w:lang w:val="id-ID" w:eastAsia="id-ID"/>
+                <w:lang w:eastAsia="en-US"/>
               </w:rPr>
               <mc:AlternateContent>
                 <mc:Choice Requires="wps">
                   <w:drawing>
-                    <wp:anchor distT="0" distB="0" distL="114300" distR="114300" simplePos="0" relativeHeight="251658240" behindDoc="0" locked="0" layoutInCell="1" allowOverlap="1" wp14:anchorId="78AF1B4A" wp14:editId="70B6DF7D">
+                    <wp:anchor distT="0" distB="0" distL="114300" distR="114300" simplePos="0" relativeHeight="251658240" behindDoc="0" locked="0" layoutInCell="1" allowOverlap="1" wp14:anchorId="5F1B5A79" wp14:editId="376AC579">
                       <wp:simplePos x="0" y="0"/>
                       <wp:positionH relativeFrom="column">
                         <wp:posOffset>3600450</wp:posOffset>
@@ -154,9 +153,8 @@
                                       <w:sz w:val="36"/>
                                       <w:lang w:val="en-ID"/>
                                     </w:rPr>
-                                    <w:t>${</w:t>
+                                    <w:fldChar w:fldCharType="begin"/>
                                   </w:r>
-                                  <w:proofErr w:type="spellStart"/>
                                   <w:r>
                                     <w:rPr>
                                       <w:rFonts w:ascii="Calibri" w:hAnsi="Calibri"/>
@@ -164,9 +162,8 @@
                                       <w:sz w:val="36"/>
                                       <w:lang w:val="en-ID"/>
                                     </w:rPr>
-                                    <w:t>sebagai</w:t>
+                                    <w:instrText xml:space="preserve"> MERGEFIELD "sebagai" </w:instrText>
                                   </w:r>
-                                  <w:proofErr w:type="spellEnd"/>
                                   <w:r>
                                     <w:rPr>
                                       <w:rFonts w:ascii="Calibri" w:hAnsi="Calibri"/>
@@ -174,7 +171,26 @@
                                       <w:sz w:val="36"/>
                                       <w:lang w:val="en-ID"/>
                                     </w:rPr>
-                                    <w:t>}</w:t>
+                                    <w:fldChar w:fldCharType="separate"/>
+                                  </w:r>
+                                  <w:r>
+                                    <w:rPr>
+                                      <w:rFonts w:ascii="Calibri" w:hAnsi="Calibri"/>
+                                      <w:noProof/>
+                                      <w:color w:val="1A6F94"/>
+                                      <w:sz w:val="36"/>
+                                      <w:lang w:val="en-ID"/>
+                                    </w:rPr>
+                                    <w:t>«sebagai»</w:t>
+                                  </w:r>
+                                  <w:r>
+                                    <w:rPr>
+                                      <w:rFonts w:ascii="Calibri" w:hAnsi="Calibri"/>
+                                      <w:color w:val="1A6F94"/>
+                                      <w:sz w:val="36"/>
+                                      <w:lang w:val="en-ID"/>
+                                    </w:rPr>
+                                    <w:fldChar w:fldCharType="end"/>
                                   </w:r>
                                 </w:p>
                               </w:txbxContent>
@@ -196,11 +212,11 @@
                 </mc:Choice>
                 <mc:Fallback>
                   <w:pict>
-                    <v:shapetype w14:anchorId="1B315896" id="_x0000_t202" coordsize="21600,21600" o:spt="202" path="m,l,21600r21600,l21600,xe">
+                    <v:shapetype w14:anchorId="5F1B5A79" id="_x0000_t202" coordsize="21600,21600" o:spt="202" path="m,l,21600r21600,l21600,xe">
                       <v:stroke joinstyle="miter"/>
                       <v:path gradientshapeok="t" o:connecttype="rect"/>
                     </v:shapetype>
-                    <v:shape id="Text Box 3" o:spid="_x0000_s1026" type="#_x0000_t202" style="position:absolute;left:0;text-align:left;margin-left:283.5pt;margin-top:101.8pt;width:100.5pt;height:28.5pt;z-index:251659776;visibility:visible;mso-wrap-style:square;mso-height-percent:0;mso-wrap-distance-left:9pt;mso-wrap-distance-top:0;mso-wrap-distance-right:9pt;mso-wrap-distance-bottom:0;mso-position-horizontal:absolute;mso-position-horizontal-relative:text;mso-position-vertical:absolute;mso-position-vertical-relative:text;mso-height-percent:0;mso-height-relative:margin;v-text-anchor:top" o:gfxdata="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" fillcolor="white [3201]" stroked="f" strokeweight=".5pt">
+                    <v:shape id="Text Box 3" o:spid="_x0000_s1026" type="#_x0000_t202" style="position:absolute;left:0;text-align:left;margin-left:283.5pt;margin-top:101.8pt;width:100.5pt;height:28.5pt;z-index:251658240;visibility:visible;mso-wrap-style:square;mso-height-percent:0;mso-wrap-distance-left:9pt;mso-wrap-distance-top:0;mso-wrap-distance-right:9pt;mso-wrap-distance-bottom:0;mso-position-horizontal:absolute;mso-position-horizontal-relative:text;mso-position-vertical:absolute;mso-position-vertical-relative:text;mso-height-percent:0;mso-height-relative:margin;v-text-anchor:top" o:gfxdata="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" fillcolor="white [3201]" stroked="f" strokeweight=".5pt">
                       <v:textbox>
                         <w:txbxContent>
                           <w:p>
@@ -219,9 +235,8 @@
                                 <w:sz w:val="36"/>
                                 <w:lang w:val="en-ID"/>
                               </w:rPr>
-                              <w:t>${</w:t>
+                              <w:fldChar w:fldCharType="begin"/>
                             </w:r>
-                            <w:proofErr w:type="spellStart"/>
                             <w:r>
                               <w:rPr>
                                 <w:rFonts w:ascii="Calibri" w:hAnsi="Calibri"/>
@@ -229,9 +244,8 @@
                                 <w:sz w:val="36"/>
                                 <w:lang w:val="en-ID"/>
                               </w:rPr>
-                              <w:t>sebagai</w:t>
+                              <w:instrText xml:space="preserve"> MERGEFIELD "sebagai" </w:instrText>
                             </w:r>
-                            <w:proofErr w:type="spellEnd"/>
                             <w:r>
                               <w:rPr>
                                 <w:rFonts w:ascii="Calibri" w:hAnsi="Calibri"/>
@@ -239,7 +253,26 @@
                                 <w:sz w:val="36"/>
                                 <w:lang w:val="en-ID"/>
                               </w:rPr>
-                              <w:t>}</w:t>
+                              <w:fldChar w:fldCharType="separate"/>
+                            </w:r>
+                            <w:r>
+                              <w:rPr>
+                                <w:rFonts w:ascii="Calibri" w:hAnsi="Calibri"/>
+                                <w:noProof/>
+                                <w:color w:val="1A6F94"/>
+                                <w:sz w:val="36"/>
+                                <w:lang w:val="en-ID"/>
+                              </w:rPr>
+                              <w:t>«sebagai»</w:t>
+                            </w:r>
+                            <w:r>
+                              <w:rPr>
+                                <w:rFonts w:ascii="Calibri" w:hAnsi="Calibri"/>
+                                <w:color w:val="1A6F94"/>
+                                <w:sz w:val="36"/>
+                                <w:lang w:val="en-ID"/>
+                              </w:rPr>
+                              <w:fldChar w:fldCharType="end"/>
                             </w:r>
                           </w:p>
                         </w:txbxContent>
@@ -332,26 +365,26 @@
                         <w:r>
                           <w:rPr>
                             <w:noProof/>
-                            <w:lang w:val="id-ID" w:eastAsia="id-ID"/>
+                            <w:lang w:eastAsia="en-US"/>
                           </w:rPr>
                           <mc:AlternateContent>
                             <mc:Choice Requires="wps">
                               <w:drawing>
-                                <wp:anchor distT="0" distB="0" distL="114300" distR="114300" simplePos="0" relativeHeight="251656192" behindDoc="1" locked="0" layoutInCell="1" allowOverlap="1" wp14:anchorId="32A8B71F" wp14:editId="0D85EBB8">
+                                <wp:anchor distT="0" distB="0" distL="114300" distR="114300" simplePos="0" relativeHeight="251656192" behindDoc="1" locked="0" layoutInCell="1" allowOverlap="1" wp14:anchorId="162693EB" wp14:editId="6105537E">
                                   <wp:simplePos x="0" y="0"/>
                                   <wp:positionH relativeFrom="column">
-                                    <wp:posOffset>984885</wp:posOffset>
+                                    <wp:posOffset>1006475</wp:posOffset>
                                   </wp:positionH>
                                   <wp:positionV relativeFrom="paragraph">
-                                    <wp:posOffset>413385</wp:posOffset>
+                                    <wp:posOffset>311150</wp:posOffset>
                                   </wp:positionV>
-                                  <wp:extent cx="1930400" cy="295275"/>
+                                  <wp:extent cx="1930400" cy="447675"/>
                                   <wp:effectExtent l="0" t="0" r="12700" b="9525"/>
                                   <wp:wrapTight wrapText="bothSides">
                                     <wp:wrapPolygon edited="0">
                                       <wp:start x="0" y="0"/>
-                                      <wp:lineTo x="0" y="20903"/>
-                                      <wp:lineTo x="21529" y="20903"/>
+                                      <wp:lineTo x="0" y="21140"/>
+                                      <wp:lineTo x="21529" y="21140"/>
                                       <wp:lineTo x="21529" y="0"/>
                                       <wp:lineTo x="0" y="0"/>
                                     </wp:wrapPolygon>
@@ -365,7 +398,7 @@
                                         <wps:spPr>
                                           <a:xfrm>
                                             <a:off x="0" y="0"/>
-                                            <a:ext cx="1930400" cy="295275"/>
+                                            <a:ext cx="1930400" cy="447675"/>
                                           </a:xfrm>
                                           <a:prstGeom prst="rect">
                                             <a:avLst/>
@@ -407,7 +440,130 @@
                                                   <w:szCs w:val="22"/>
                                                   <w:lang w:val="en-ID"/>
                                                 </w:rPr>
-                                                <w:t>${bulan} ${tanggal}, ${tahun}</w:t>
+                                                <w:fldChar w:fldCharType="begin"/>
+                                              </w:r>
+                                              <w:r>
+                                                <w:rPr>
+                                                  <w:sz w:val="22"/>
+                                                  <w:szCs w:val="22"/>
+                                                  <w:lang w:val="en-ID"/>
+                                                </w:rPr>
+                                                <w:instrText xml:space="preserve"> MERGEFIELD "bulan" </w:instrText>
+                                              </w:r>
+                                              <w:r>
+                                                <w:rPr>
+                                                  <w:sz w:val="22"/>
+                                                  <w:szCs w:val="22"/>
+                                                  <w:lang w:val="en-ID"/>
+                                                </w:rPr>
+                                                <w:fldChar w:fldCharType="separate"/>
+                                              </w:r>
+                                              <w:r>
+                                                <w:rPr>
+                                                  <w:noProof/>
+                                                  <w:sz w:val="22"/>
+                                                  <w:szCs w:val="22"/>
+                                                  <w:lang w:val="en-ID"/>
+                                                </w:rPr>
+                                                <w:t>«bulan»</w:t>
+                                              </w:r>
+                                              <w:r>
+                                                <w:rPr>
+                                                  <w:sz w:val="22"/>
+                                                  <w:szCs w:val="22"/>
+                                                  <w:lang w:val="en-ID"/>
+                                                </w:rPr>
+                                                <w:fldChar w:fldCharType="end"/>
+                                              </w:r>
+                                              <w:r>
+                                                <w:rPr>
+                                                  <w:sz w:val="22"/>
+                                                  <w:szCs w:val="22"/>
+                                                  <w:lang w:val="en-ID"/>
+                                                </w:rPr>
+                                                <w:fldChar w:fldCharType="begin"/>
+                                              </w:r>
+                                              <w:r>
+                                                <w:rPr>
+                                                  <w:sz w:val="22"/>
+                                                  <w:szCs w:val="22"/>
+                                                  <w:lang w:val="en-ID"/>
+                                                </w:rPr>
+                                                <w:instrText xml:space="preserve"> MERGEFIELD "tanggal" </w:instrText>
+                                              </w:r>
+                                              <w:r>
+                                                <w:rPr>
+                                                  <w:sz w:val="22"/>
+                                                  <w:szCs w:val="22"/>
+                                                  <w:lang w:val="en-ID"/>
+                                                </w:rPr>
+                                                <w:fldChar w:fldCharType="separate"/>
+                                              </w:r>
+                                              <w:r>
+                                                <w:rPr>
+                                                  <w:noProof/>
+                                                  <w:sz w:val="22"/>
+                                                  <w:szCs w:val="22"/>
+                                                  <w:lang w:val="en-ID"/>
+                                                </w:rPr>
+                                                <w:t>«tanggal»</w:t>
+                                              </w:r>
+                                              <w:r>
+                                                <w:rPr>
+                                                  <w:sz w:val="22"/>
+                                                  <w:szCs w:val="22"/>
+                                                  <w:lang w:val="en-ID"/>
+                                                </w:rPr>
+                                                <w:fldChar w:fldCharType="end"/>
+                                              </w:r>
+                                              <w:r>
+                                                <w:rPr>
+                                                  <w:sz w:val="22"/>
+                                                  <w:szCs w:val="22"/>
+                                                  <w:lang w:val="en-ID"/>
+                                                </w:rPr>
+                                                <w:t xml:space="preserve">, </w:t>
+                                              </w:r>
+                                              <w:r>
+                                                <w:rPr>
+                                                  <w:sz w:val="22"/>
+                                                  <w:szCs w:val="22"/>
+                                                  <w:lang w:val="en-ID"/>
+                                                </w:rPr>
+                                                <w:fldChar w:fldCharType="begin"/>
+                                              </w:r>
+                                              <w:r>
+                                                <w:rPr>
+                                                  <w:sz w:val="22"/>
+                                                  <w:szCs w:val="22"/>
+                                                  <w:lang w:val="en-ID"/>
+                                                </w:rPr>
+                                                <w:instrText xml:space="preserve"> MERGEFIELD "tahun" </w:instrText>
+                                              </w:r>
+                                              <w:r>
+                                                <w:rPr>
+                                                  <w:sz w:val="22"/>
+                                                  <w:szCs w:val="22"/>
+                                                  <w:lang w:val="en-ID"/>
+                                                </w:rPr>
+                                                <w:fldChar w:fldCharType="separate"/>
+                                              </w:r>
+                                              <w:r>
+                                                <w:rPr>
+                                                  <w:noProof/>
+                                                  <w:sz w:val="22"/>
+                                                  <w:szCs w:val="22"/>
+                                                  <w:lang w:val="en-ID"/>
+                                                </w:rPr>
+                                                <w:t>«tahun»</w:t>
+                                              </w:r>
+                                              <w:r>
+                                                <w:rPr>
+                                                  <w:sz w:val="22"/>
+                                                  <w:szCs w:val="22"/>
+                                                  <w:lang w:val="en-ID"/>
+                                                </w:rPr>
+                                                <w:fldChar w:fldCharType="end"/>
                                               </w:r>
                                             </w:p>
                                           </w:txbxContent>
@@ -432,11 +588,7 @@
                             </mc:Choice>
                             <mc:Fallback>
                               <w:pict>
-                                <v:shapetype w14:anchorId="20350312" id="_x0000_t202" coordsize="21600,21600" o:spt="202" path="m,l,21600r21600,l21600,xe">
-                                  <v:stroke joinstyle="miter"/>
-                                  <v:path gradientshapeok="t" o:connecttype="rect"/>
-                                </v:shapetype>
-                                <v:shape id="Text Box 1" o:spid="_x0000_s1027" type="#_x0000_t202" style="position:absolute;margin-left:77.55pt;margin-top:32.55pt;width:152pt;height:23.25pt;z-index:-251660288;visibility:visible;mso-wrap-style:square;mso-width-percent:0;mso-height-percent:0;mso-wrap-distance-left:9pt;mso-wrap-distance-top:0;mso-wrap-distance-right:9pt;mso-wrap-distance-bottom:0;mso-position-horizontal:absolute;mso-position-horizontal-relative:text;mso-position-vertical:absolute;mso-position-vertical-relative:text;mso-width-percent:0;mso-height-percent:0;mso-width-relative:page;mso-height-relative:page;v-text-anchor:middle" o:gfxdata="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" filled="f" stroked="f" strokeweight=".5pt">
+                                <v:shape w14:anchorId="162693EB" id="Text Box 1" o:spid="_x0000_s1027" type="#_x0000_t202" style="position:absolute;margin-left:79.25pt;margin-top:24.5pt;width:152pt;height:35.25pt;z-index:-251660288;visibility:visible;mso-wrap-style:square;mso-width-percent:0;mso-height-percent:0;mso-wrap-distance-left:9pt;mso-wrap-distance-top:0;mso-wrap-distance-right:9pt;mso-wrap-distance-bottom:0;mso-position-horizontal:absolute;mso-position-horizontal-relative:text;mso-position-vertical:absolute;mso-position-vertical-relative:text;mso-width-percent:0;mso-height-percent:0;mso-width-relative:page;mso-height-relative:page;v-text-anchor:middle" o:gfxdata="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" filled="f" stroked="f" strokeweight=".5pt">
                                   <v:textbox inset="0,0,0,0">
                                     <w:txbxContent>
                                       <w:p>
@@ -454,7 +606,130 @@
                                             <w:szCs w:val="22"/>
                                             <w:lang w:val="en-ID"/>
                                           </w:rPr>
-                                          <w:t>${bulan} ${tanggal}, ${tahun}</w:t>
+                                          <w:fldChar w:fldCharType="begin"/>
+                                        </w:r>
+                                        <w:r>
+                                          <w:rPr>
+                                            <w:sz w:val="22"/>
+                                            <w:szCs w:val="22"/>
+                                            <w:lang w:val="en-ID"/>
+                                          </w:rPr>
+                                          <w:instrText xml:space="preserve"> MERGEFIELD "bulan" </w:instrText>
+                                        </w:r>
+                                        <w:r>
+                                          <w:rPr>
+                                            <w:sz w:val="22"/>
+                                            <w:szCs w:val="22"/>
+                                            <w:lang w:val="en-ID"/>
+                                          </w:rPr>
+                                          <w:fldChar w:fldCharType="separate"/>
+                                        </w:r>
+                                        <w:r>
+                                          <w:rPr>
+                                            <w:noProof/>
+                                            <w:sz w:val="22"/>
+                                            <w:szCs w:val="22"/>
+                                            <w:lang w:val="en-ID"/>
+                                          </w:rPr>
+                                          <w:t>«bulan»</w:t>
+                                        </w:r>
+                                        <w:r>
+                                          <w:rPr>
+                                            <w:sz w:val="22"/>
+                                            <w:szCs w:val="22"/>
+                                            <w:lang w:val="en-ID"/>
+                                          </w:rPr>
+                                          <w:fldChar w:fldCharType="end"/>
+                                        </w:r>
+                                        <w:r>
+                                          <w:rPr>
+                                            <w:sz w:val="22"/>
+                                            <w:szCs w:val="22"/>
+                                            <w:lang w:val="en-ID"/>
+                                          </w:rPr>
+                                          <w:fldChar w:fldCharType="begin"/>
+                                        </w:r>
+                                        <w:r>
+                                          <w:rPr>
+                                            <w:sz w:val="22"/>
+                                            <w:szCs w:val="22"/>
+                                            <w:lang w:val="en-ID"/>
+                                          </w:rPr>
+                                          <w:instrText xml:space="preserve"> MERGEFIELD "tanggal" </w:instrText>
+                                        </w:r>
+                                        <w:r>
+                                          <w:rPr>
+                                            <w:sz w:val="22"/>
+                                            <w:szCs w:val="22"/>
+                                            <w:lang w:val="en-ID"/>
+                                          </w:rPr>
+                                          <w:fldChar w:fldCharType="separate"/>
+                                        </w:r>
+                                        <w:r>
+                                          <w:rPr>
+                                            <w:noProof/>
+                                            <w:sz w:val="22"/>
+                                            <w:szCs w:val="22"/>
+                                            <w:lang w:val="en-ID"/>
+                                          </w:rPr>
+                                          <w:t>«tanggal»</w:t>
+                                        </w:r>
+                                        <w:r>
+                                          <w:rPr>
+                                            <w:sz w:val="22"/>
+                                            <w:szCs w:val="22"/>
+                                            <w:lang w:val="en-ID"/>
+                                          </w:rPr>
+                                          <w:fldChar w:fldCharType="end"/>
+                                        </w:r>
+                                        <w:r>
+                                          <w:rPr>
+                                            <w:sz w:val="22"/>
+                                            <w:szCs w:val="22"/>
+                                            <w:lang w:val="en-ID"/>
+                                          </w:rPr>
+                                          <w:t xml:space="preserve">, </w:t>
+                                        </w:r>
+                                        <w:r>
+                                          <w:rPr>
+                                            <w:sz w:val="22"/>
+                                            <w:szCs w:val="22"/>
+                                            <w:lang w:val="en-ID"/>
+                                          </w:rPr>
+                                          <w:fldChar w:fldCharType="begin"/>
+                                        </w:r>
+                                        <w:r>
+                                          <w:rPr>
+                                            <w:sz w:val="22"/>
+                                            <w:szCs w:val="22"/>
+                                            <w:lang w:val="en-ID"/>
+                                          </w:rPr>
+                                          <w:instrText xml:space="preserve"> MERGEFIELD "tahun" </w:instrText>
+                                        </w:r>
+                                        <w:r>
+                                          <w:rPr>
+                                            <w:sz w:val="22"/>
+                                            <w:szCs w:val="22"/>
+                                            <w:lang w:val="en-ID"/>
+                                          </w:rPr>
+                                          <w:fldChar w:fldCharType="separate"/>
+                                        </w:r>
+                                        <w:r>
+                                          <w:rPr>
+                                            <w:noProof/>
+                                            <w:sz w:val="22"/>
+                                            <w:szCs w:val="22"/>
+                                            <w:lang w:val="en-ID"/>
+                                          </w:rPr>
+                                          <w:t>«tahun»</w:t>
+                                        </w:r>
+                                        <w:r>
+                                          <w:rPr>
+                                            <w:sz w:val="22"/>
+                                            <w:szCs w:val="22"/>
+                                            <w:lang w:val="en-ID"/>
+                                          </w:rPr>
+                                          <w:fldChar w:fldCharType="end"/>
                                         </w:r>
                                       </w:p>
                                     </w:txbxContent>
@@ -531,12 +806,12 @@
                             <w:noProof/>
                             <w:sz w:val="16"/>
                             <w:szCs w:val="16"/>
-                            <w:lang w:val="id-ID" w:eastAsia="id-ID"/>
+                            <w:lang w:eastAsia="en-US"/>
                           </w:rPr>
                           <mc:AlternateContent>
                             <mc:Choice Requires="wps">
                               <w:drawing>
-                                <wp:anchor distT="0" distB="0" distL="114300" distR="114300" simplePos="0" relativeHeight="251657216" behindDoc="1" locked="0" layoutInCell="1" allowOverlap="1" wp14:anchorId="65B0A1F2" wp14:editId="4441B248">
+                                <wp:anchor distT="0" distB="0" distL="114300" distR="114300" simplePos="0" relativeHeight="251657216" behindDoc="1" locked="0" layoutInCell="1" allowOverlap="1" wp14:anchorId="246100A9" wp14:editId="38631ED9">
                                   <wp:simplePos x="0" y="0"/>
                                   <wp:positionH relativeFrom="column">
                                     <wp:posOffset>14605</wp:posOffset>
@@ -606,7 +881,138 @@
                                                   <w:szCs w:val="16"/>
                                                   <w:lang w:val="en-ID"/>
                                                 </w:rPr>
-                                                <w:t>${tanggal} ${bulan}, ${tahun}</w:t>
+                                                <w:fldChar w:fldCharType="begin"/>
+                                              </w:r>
+                                              <w:r>
+                                                <w:rPr>
+                                                  <w:sz w:val="20"/>
+                                                  <w:szCs w:val="16"/>
+                                                  <w:lang w:val="en-ID"/>
+                                                </w:rPr>
+                                                <w:instrText xml:space="preserve"> MERGEFIELD "tanggal" </w:instrText>
+                                              </w:r>
+                                              <w:r>
+                                                <w:rPr>
+                                                  <w:sz w:val="20"/>
+                                                  <w:szCs w:val="16"/>
+                                                  <w:lang w:val="en-ID"/>
+                                                </w:rPr>
+                                                <w:fldChar w:fldCharType="separate"/>
+                                              </w:r>
+                                              <w:r>
+                                                <w:rPr>
+                                                  <w:noProof/>
+                                                  <w:sz w:val="20"/>
+                                                  <w:szCs w:val="16"/>
+                                                  <w:lang w:val="en-ID"/>
+                                                </w:rPr>
+                                                <w:t>«tanggal»</w:t>
+                                              </w:r>
+                                              <w:r>
+                                                <w:rPr>
+                                                  <w:sz w:val="20"/>
+                                                  <w:szCs w:val="16"/>
+                                                  <w:lang w:val="en-ID"/>
+                                                </w:rPr>
+                                                <w:fldChar w:fldCharType="end"/>
+                                              </w:r>
+                                              <w:r>
+                                                <w:rPr>
+                                                  <w:sz w:val="20"/>
+                                                  <w:szCs w:val="16"/>
+                                                  <w:lang w:val="en-ID"/>
+                                                </w:rPr>
+                                                <w:t xml:space="preserve"> </w:t>
+                                              </w:r>
+                                              <w:r>
+                                                <w:rPr>
+                                                  <w:sz w:val="20"/>
+                                                  <w:szCs w:val="16"/>
+                                                  <w:lang w:val="en-ID"/>
+                                                </w:rPr>
+                                                <w:fldChar w:fldCharType="begin"/>
+                                              </w:r>
+                                              <w:r>
+                                                <w:rPr>
+                                                  <w:sz w:val="20"/>
+                                                  <w:szCs w:val="16"/>
+                                                  <w:lang w:val="en-ID"/>
+                                                </w:rPr>
+                                                <w:instrText xml:space="preserve"> MERGEFIELD "bulan" </w:instrText>
+                                              </w:r>
+                                              <w:r>
+                                                <w:rPr>
+                                                  <w:sz w:val="20"/>
+                                                  <w:szCs w:val="16"/>
+                                                  <w:lang w:val="en-ID"/>
+                                                </w:rPr>
+                                                <w:fldChar w:fldCharType="separate"/>
+                                              </w:r>
+                                              <w:r>
+                                                <w:rPr>
+                                                  <w:noProof/>
+                                                  <w:sz w:val="20"/>
+                                                  <w:szCs w:val="16"/>
+                                                  <w:lang w:val="en-ID"/>
+                                                </w:rPr>
+                                                <w:t>«bulan»</w:t>
+                                              </w:r>
+                                              <w:r>
+                                                <w:rPr>
+                                                  <w:sz w:val="20"/>
+                                                  <w:szCs w:val="16"/>
+                                                  <w:lang w:val="en-ID"/>
+                                                </w:rPr>
+                                                <w:fldChar w:fldCharType="end"/>
+                                              </w:r>
+                                              <w:r>
+                                                <w:rPr>
+                                                  <w:sz w:val="20"/>
+                                                  <w:szCs w:val="16"/>
+                                                  <w:lang w:val="en-ID"/>
+                                                </w:rPr>
+                                                <w:t xml:space="preserve">, </w:t>
+                                              </w:r>
+                                              <w:r>
+                                                <w:rPr>
+                                                  <w:sz w:val="20"/>
+                                                  <w:szCs w:val="16"/>
+                                                  <w:lang w:val="en-ID"/>
+                                                </w:rPr>
+                                                <w:fldChar w:fldCharType="begin"/>
+                                              </w:r>
+                                              <w:r>
+                                                <w:rPr>
+                                                  <w:sz w:val="20"/>
+                                                  <w:szCs w:val="16"/>
+                                                  <w:lang w:val="en-ID"/>
+                                                </w:rPr>
+                                                <w:instrText xml:space="preserve"> MERGEFIELD "tahun" </w:instrText>
+                                              </w:r>
+                                              <w:r>
+                                                <w:rPr>
+                                                  <w:sz w:val="20"/>
+                                                  <w:szCs w:val="16"/>
+                                                  <w:lang w:val="en-ID"/>
+                                                </w:rPr>
+                                                <w:fldChar w:fldCharType="separate"/>
+                                              </w:r>
+                                              <w:r>
+                                                <w:rPr>
+                                                  <w:noProof/>
+                                                  <w:sz w:val="20"/>
+                                                  <w:szCs w:val="16"/>
+                                                  <w:lang w:val="en-ID"/>
+                                                </w:rPr>
+                                                <w:t>«tahun»</w:t>
+                                              </w:r>
+                                              <w:r>
+                                                <w:rPr>
+                                                  <w:sz w:val="20"/>
+                                                  <w:szCs w:val="16"/>
+                                                  <w:lang w:val="en-ID"/>
+                                                </w:rPr>
+                                                <w:fldChar w:fldCharType="end"/>
                                               </w:r>
                                             </w:p>
                                           </w:txbxContent>
@@ -631,7 +1037,7 @@
                             </mc:Choice>
                             <mc:Fallback>
                               <w:pict>
-                                <v:shape w14:anchorId="623B38A6" id="Text Box 2" o:spid="_x0000_s1028" type="#_x0000_t202" style="position:absolute;left:0;text-align:left;margin-left:1.15pt;margin-top:23.5pt;width:203.9pt;height:23.25pt;z-index:-251659264;visibility:visible;mso-wrap-style:square;mso-width-percent:0;mso-height-percent:0;mso-wrap-distance-left:9pt;mso-wrap-distance-top:0;mso-wrap-distance-right:9pt;mso-wrap-distance-bottom:0;mso-position-horizontal:absolute;mso-position-horizontal-relative:text;mso-position-vertical:absolute;mso-position-vertical-relative:text;mso-width-percent:0;mso-height-percent:0;mso-width-relative:page;mso-height-relative:page;v-text-anchor:middle" o:gfxdata="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" filled="f" stroked="f" strokeweight=".5pt">
+                                <v:shape w14:anchorId="246100A9" id="Text Box 2" o:spid="_x0000_s1028" type="#_x0000_t202" style="position:absolute;left:0;text-align:left;margin-left:1.15pt;margin-top:23.5pt;width:203.9pt;height:23.25pt;z-index:-251659264;visibility:visible;mso-wrap-style:square;mso-width-percent:0;mso-height-percent:0;mso-wrap-distance-left:9pt;mso-wrap-distance-top:0;mso-wrap-distance-right:9pt;mso-wrap-distance-bottom:0;mso-position-horizontal:absolute;mso-position-horizontal-relative:text;mso-position-vertical:absolute;mso-position-vertical-relative:text;mso-width-percent:0;mso-height-percent:0;mso-width-relative:page;mso-height-relative:page;v-text-anchor:middle" o:gfxdata="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" filled="f" stroked="f" strokeweight=".5pt">
                                   <v:textbox inset="0,0,0,0">
                                     <w:txbxContent>
                                       <w:p>
@@ -649,7 +1055,138 @@
                                             <w:szCs w:val="16"/>
                                             <w:lang w:val="en-ID"/>
                                           </w:rPr>
-                                          <w:t>${tanggal} ${bulan}, ${tahun}</w:t>
+                                          <w:fldChar w:fldCharType="begin"/>
+                                        </w:r>
+                                        <w:r>
+                                          <w:rPr>
+                                            <w:sz w:val="20"/>
+                                            <w:szCs w:val="16"/>
+                                            <w:lang w:val="en-ID"/>
+                                          </w:rPr>
+                                          <w:instrText xml:space="preserve"> MERGEFIELD "tanggal" </w:instrText>
+                                        </w:r>
+                                        <w:r>
+                                          <w:rPr>
+                                            <w:sz w:val="20"/>
+                                            <w:szCs w:val="16"/>
+                                            <w:lang w:val="en-ID"/>
+                                          </w:rPr>
+                                          <w:fldChar w:fldCharType="separate"/>
+                                        </w:r>
+                                        <w:r>
+                                          <w:rPr>
+                                            <w:noProof/>
+                                            <w:sz w:val="20"/>
+                                            <w:szCs w:val="16"/>
+                                            <w:lang w:val="en-ID"/>
+                                          </w:rPr>
+                                          <w:t>«tanggal»</w:t>
+                                        </w:r>
+                                        <w:r>
+                                          <w:rPr>
+                                            <w:sz w:val="20"/>
+                                            <w:szCs w:val="16"/>
+                                            <w:lang w:val="en-ID"/>
+                                          </w:rPr>
+                                          <w:fldChar w:fldCharType="end"/>
+                                        </w:r>
+                                        <w:r>
+                                          <w:rPr>
+                                            <w:sz w:val="20"/>
+                                            <w:szCs w:val="16"/>
+                                            <w:lang w:val="en-ID"/>
+                                          </w:rPr>
+                                          <w:t xml:space="preserve"> </w:t>
+                                        </w:r>
+                                        <w:r>
+                                          <w:rPr>
+                                            <w:sz w:val="20"/>
+                                            <w:szCs w:val="16"/>
+                                            <w:lang w:val="en-ID"/>
+                                          </w:rPr>
+                                          <w:fldChar w:fldCharType="begin"/>
+                                        </w:r>
+                                        <w:r>
+                                          <w:rPr>
+                                            <w:sz w:val="20"/>
+                                            <w:szCs w:val="16"/>
+                                            <w:lang w:val="en-ID"/>
+                                          </w:rPr>
+                                          <w:instrText xml:space="preserve"> MERGEFIELD "bulan" </w:instrText>
+                                        </w:r>
+                                        <w:r>
+                                          <w:rPr>
+                                            <w:sz w:val="20"/>
+                                            <w:szCs w:val="16"/>
+                                            <w:lang w:val="en-ID"/>
+                                          </w:rPr>
+                                          <w:fldChar w:fldCharType="separate"/>
+                                        </w:r>
+                                        <w:r>
+                                          <w:rPr>
+                                            <w:noProof/>
+                                            <w:sz w:val="20"/>
+                                            <w:szCs w:val="16"/>
+                                            <w:lang w:val="en-ID"/>
+                                          </w:rPr>
+                                          <w:t>«bulan»</w:t>
+                                        </w:r>
+                                        <w:r>
+                                          <w:rPr>
+                                            <w:sz w:val="20"/>
+                                            <w:szCs w:val="16"/>
+                                            <w:lang w:val="en-ID"/>
+                                          </w:rPr>
+                                          <w:fldChar w:fldCharType="end"/>
+                                        </w:r>
+                                        <w:r>
+                                          <w:rPr>
+                                            <w:sz w:val="20"/>
+                                            <w:szCs w:val="16"/>
+                                            <w:lang w:val="en-ID"/>
+                                          </w:rPr>
+                                          <w:t xml:space="preserve">, </w:t>
+                                        </w:r>
+                                        <w:r>
+                                          <w:rPr>
+                                            <w:sz w:val="20"/>
+                                            <w:szCs w:val="16"/>
+                                            <w:lang w:val="en-ID"/>
+                                          </w:rPr>
+                                          <w:fldChar w:fldCharType="begin"/>
+                                        </w:r>
+                                        <w:r>
+                                          <w:rPr>
+                                            <w:sz w:val="20"/>
+                                            <w:szCs w:val="16"/>
+                                            <w:lang w:val="en-ID"/>
+                                          </w:rPr>
+                                          <w:instrText xml:space="preserve"> MERGEFIELD "tahun" </w:instrText>
+                                        </w:r>
+                                        <w:r>
+                                          <w:rPr>
+                                            <w:sz w:val="20"/>
+                                            <w:szCs w:val="16"/>
+                                            <w:lang w:val="en-ID"/>
+                                          </w:rPr>
+                                          <w:fldChar w:fldCharType="separate"/>
+                                        </w:r>
+                                        <w:r>
+                                          <w:rPr>
+                                            <w:noProof/>
+                                            <w:sz w:val="20"/>
+                                            <w:szCs w:val="16"/>
+                                            <w:lang w:val="en-ID"/>
+                                          </w:rPr>
+                                          <w:t>«tahun»</w:t>
+                                        </w:r>
+                                        <w:r>
+                                          <w:rPr>
+                                            <w:sz w:val="20"/>
+                                            <w:szCs w:val="16"/>
+                                            <w:lang w:val="en-ID"/>
+                                          </w:rPr>
+                                          <w:fldChar w:fldCharType="end"/>
                                         </w:r>
                                       </w:p>
                                     </w:txbxContent>
@@ -729,11 +1266,14 @@
                     <w:pStyle w:val="Subtitle"/>
                     <w:ind w:left="-381"/>
                   </w:pPr>
-                  <w:bookmarkStart w:id="0" w:name="_GoBack"/>
-                  <w:bookmarkEnd w:id="0"/>
-                  <w:r>
-                    <w:t>${nama_acara}</w:t>
-                  </w:r>
+                  <w:fldSimple w:instr=" MERGEFIELD &quot;nama_acara&quot; ">
+                    <w:r>
+                      <w:rPr>
+                        <w:noProof/>
+                      </w:rPr>
+                      <w:t>«nama_acara»</w:t>
+                    </w:r>
+                  </w:fldSimple>
                 </w:p>
               </w:tc>
               <w:tc>
@@ -799,7 +1339,7 @@
 </file>
 
 <file path=word/styles.xml><?xml version="1.0" encoding="utf-8"?>
-<w:styles xmlns:mc="http://schemas.openxmlformats.org/markup-compatibility/2006" xmlns:r="http://schemas.openxmlformats.org/officeDocument/2006/relationships" xmlns:w="http://schemas.openxmlformats.org/wordprocessingml/2006/main" xmlns:w14="http://schemas.microsoft.com/office/word/2010/wordml" xmlns:w15="http://schemas.microsoft.com/office/word/2012/wordml" mc:Ignorable="w14 w15">
+<w:styles xmlns:mc="http://schemas.openxmlformats.org/markup-compatibility/2006" xmlns:r="http://schemas.openxmlformats.org/officeDocument/2006/relationships" xmlns:w="http://schemas.openxmlformats.org/wordprocessingml/2006/main" xmlns:w14="http://schemas.microsoft.com/office/word/2010/wordml" xmlns:w15="http://schemas.microsoft.com/office/word/2012/wordml" xmlns:w16se="http://schemas.microsoft.com/office/word/2015/wordml/symex" mc:Ignorable="w14 w15 w16se">
   <w:docDefaults>
     <w:rPrDefault>
       <w:rPr>

</xml_diff>